<commit_message>
Modified the test.docx file for optimum example
</commit_message>
<xml_diff>
--- a/static/test.docx
+++ b/static/test.docx
@@ -4,29 +4,116 @@
   <w:body>
     <w:p>
       <w:pPr>
-        <w:pStyle w:val="Heading2"/>
-        <w:rPr>
-          <w:lang w:val="en-US"/>
-        </w:rPr>
-      </w:pPr>
-      <w:r>
-        <w:rPr>
-          <w:lang w:val="en-US"/>
-        </w:rPr>
-        <w:t>This is a heading.</w:t>
+        <w:pStyle w:val="Title"/>
+      </w:pPr>
+      <w:r>
+        <w:rPr>
+          <w:lang w:val="en-US"/>
+        </w:rPr>
+        <w:t>This is the title.</w:t>
       </w:r>
     </w:p>
     <w:p>
       <w:pPr>
-        <w:rPr>
-          <w:lang w:val="en-US"/>
-        </w:rPr>
-      </w:pPr>
-      <w:r>
-        <w:rPr>
-          <w:lang w:val="en-US"/>
-        </w:rPr>
-        <w:t>This is normal.</w:t>
+        <w:pStyle w:val="Heading1"/>
+        <w:rPr>
+          <w:lang w:val="en-US"/>
+        </w:rPr>
+      </w:pPr>
+      <w:r>
+        <w:rPr>
+          <w:lang w:val="en-US"/>
+        </w:rPr>
+        <w:t xml:space="preserve">This is </w:t>
+      </w:r>
+      <w:r>
+        <w:rPr>
+          <w:lang w:val="en-US"/>
+        </w:rPr>
+        <w:t>H</w:t>
+      </w:r>
+      <w:r>
+        <w:rPr>
+          <w:lang w:val="en-US"/>
+        </w:rPr>
+        <w:t>eading</w:t>
+      </w:r>
+      <w:r>
+        <w:rPr>
+          <w:lang w:val="en-US"/>
+        </w:rPr>
+        <w:t>1</w:t>
+      </w:r>
+      <w:r>
+        <w:rPr>
+          <w:lang w:val="en-US"/>
+        </w:rPr>
+        <w:t>.</w:t>
+      </w:r>
+    </w:p>
+    <w:p>
+      <w:pPr>
+        <w:pStyle w:val="Heading2"/>
+        <w:rPr>
+          <w:lang w:val="en-US"/>
+        </w:rPr>
+      </w:pPr>
+      <w:r>
+        <w:rPr>
+          <w:lang w:val="en-US"/>
+        </w:rPr>
+        <w:t>This is Heading2.</w:t>
+      </w:r>
+    </w:p>
+    <w:p>
+      <w:pPr>
+        <w:pStyle w:val="Heading3"/>
+        <w:rPr>
+          <w:lang w:val="en-US"/>
+        </w:rPr>
+      </w:pPr>
+      <w:r>
+        <w:rPr>
+          <w:lang w:val="en-US"/>
+        </w:rPr>
+        <w:t>This is Heading3.</w:t>
+      </w:r>
+    </w:p>
+    <w:p>
+      <w:pPr>
+        <w:rPr>
+          <w:lang w:val="en-US"/>
+        </w:rPr>
+      </w:pPr>
+      <w:r>
+        <w:rPr>
+          <w:lang w:val="en-US"/>
+        </w:rPr>
+        <w:t>This is</w:t>
+      </w:r>
+      <w:r>
+        <w:rPr>
+          <w:lang w:val="en-US"/>
+        </w:rPr>
+        <w:t xml:space="preserve"> a</w:t>
+      </w:r>
+      <w:r>
+        <w:rPr>
+          <w:lang w:val="en-US"/>
+        </w:rPr>
+        <w:t xml:space="preserve"> normal</w:t>
+      </w:r>
+      <w:r>
+        <w:rPr>
+          <w:lang w:val="en-US"/>
+        </w:rPr>
+        <w:t xml:space="preserve"> paragraph</w:t>
+      </w:r>
+      <w:r>
+        <w:rPr>
+          <w:lang w:val="en-US"/>
+        </w:rPr>
+        <w:t>.</w:t>
       </w:r>
     </w:p>
     <w:p>
@@ -44,7 +131,19 @@
         <w:rPr>
           <w:lang w:val="en-US"/>
         </w:rPr>
-        <w:t>This is dot.</w:t>
+        <w:t>This is dot</w:t>
+      </w:r>
+      <w:r>
+        <w:rPr>
+          <w:lang w:val="en-US"/>
+        </w:rPr>
+        <w:t xml:space="preserve"> in list indentation</w:t>
+      </w:r>
+      <w:r>
+        <w:rPr>
+          <w:lang w:val="en-US"/>
+        </w:rPr>
+        <w:t>.</w:t>
       </w:r>
     </w:p>
     <w:p>
@@ -62,7 +161,19 @@
         <w:rPr>
           <w:lang w:val="en-US"/>
         </w:rPr>
-        <w:t>This is number.</w:t>
+        <w:t>This is number</w:t>
+      </w:r>
+      <w:r>
+        <w:rPr>
+          <w:lang w:val="en-US"/>
+        </w:rPr>
+        <w:t xml:space="preserve"> in list in indentation</w:t>
+      </w:r>
+      <w:r>
+        <w:rPr>
+          <w:lang w:val="en-US"/>
+        </w:rPr>
+        <w:t>.</w:t>
       </w:r>
     </w:p>
     <w:tbl>
@@ -91,7 +202,13 @@
               <w:rPr>
                 <w:lang w:val="en-US"/>
               </w:rPr>
-              <w:t>Head 1</w:t>
+              <w:t>Column</w:t>
+            </w:r>
+            <w:r>
+              <w:rPr>
+                <w:lang w:val="en-US"/>
+              </w:rPr>
+              <w:t>1</w:t>
             </w:r>
           </w:p>
         </w:tc>
@@ -109,7 +226,13 @@
               <w:rPr>
                 <w:lang w:val="en-US"/>
               </w:rPr>
-              <w:t>Head 2</w:t>
+              <w:t>Column</w:t>
+            </w:r>
+            <w:r>
+              <w:rPr>
+                <w:lang w:val="en-US"/>
+              </w:rPr>
+              <w:t>2</w:t>
             </w:r>
           </w:p>
         </w:tc>
@@ -127,7 +250,13 @@
               <w:rPr>
                 <w:lang w:val="en-US"/>
               </w:rPr>
-              <w:t>Head 3</w:t>
+              <w:t>Column</w:t>
+            </w:r>
+            <w:r>
+              <w:rPr>
+                <w:lang w:val="en-US"/>
+              </w:rPr>
+              <w:t>3</w:t>
             </w:r>
           </w:p>
         </w:tc>
@@ -147,7 +276,13 @@
               <w:rPr>
                 <w:lang w:val="en-US"/>
               </w:rPr>
-              <w:t>H1R1</w:t>
+              <w:t>C</w:t>
+            </w:r>
+            <w:r>
+              <w:rPr>
+                <w:lang w:val="en-US"/>
+              </w:rPr>
+              <w:t>1R1</w:t>
             </w:r>
           </w:p>
         </w:tc>
@@ -161,6 +296,12 @@
                 <w:lang w:val="en-US"/>
               </w:rPr>
             </w:pPr>
+            <w:r>
+              <w:rPr>
+                <w:lang w:val="en-US"/>
+              </w:rPr>
+              <w:t>C2R1</w:t>
+            </w:r>
           </w:p>
         </w:tc>
         <w:tc>
@@ -173,6 +314,12 @@
                 <w:lang w:val="en-US"/>
               </w:rPr>
             </w:pPr>
+            <w:r>
+              <w:rPr>
+                <w:lang w:val="en-US"/>
+              </w:rPr>
+              <w:t>C3R1</w:t>
+            </w:r>
           </w:p>
         </w:tc>
       </w:tr>
@@ -191,7 +338,13 @@
               <w:rPr>
                 <w:lang w:val="en-US"/>
               </w:rPr>
-              <w:t>H1R2</w:t>
+              <w:t>C</w:t>
+            </w:r>
+            <w:r>
+              <w:rPr>
+                <w:lang w:val="en-US"/>
+              </w:rPr>
+              <w:t>1R2</w:t>
             </w:r>
           </w:p>
         </w:tc>
@@ -205,6 +358,12 @@
                 <w:lang w:val="en-US"/>
               </w:rPr>
             </w:pPr>
+            <w:r>
+              <w:rPr>
+                <w:lang w:val="en-US"/>
+              </w:rPr>
+              <w:t>C2R2</w:t>
+            </w:r>
           </w:p>
         </w:tc>
         <w:tc>
@@ -217,6 +376,12 @@
                 <w:lang w:val="en-US"/>
               </w:rPr>
             </w:pPr>
+            <w:r>
+              <w:rPr>
+                <w:lang w:val="en-US"/>
+              </w:rPr>
+              <w:t>C3R2</w:t>
+            </w:r>
           </w:p>
         </w:tc>
       </w:tr>
@@ -235,7 +400,13 @@
               <w:rPr>
                 <w:lang w:val="en-US"/>
               </w:rPr>
-              <w:t>H1R3</w:t>
+              <w:t>C</w:t>
+            </w:r>
+            <w:r>
+              <w:rPr>
+                <w:lang w:val="en-US"/>
+              </w:rPr>
+              <w:t>1R3</w:t>
             </w:r>
           </w:p>
         </w:tc>
@@ -249,6 +420,12 @@
                 <w:lang w:val="en-US"/>
               </w:rPr>
             </w:pPr>
+            <w:r>
+              <w:rPr>
+                <w:lang w:val="en-US"/>
+              </w:rPr>
+              <w:t>C2R3</w:t>
+            </w:r>
           </w:p>
         </w:tc>
         <w:tc>
@@ -261,6 +438,12 @@
                 <w:lang w:val="en-US"/>
               </w:rPr>
             </w:pPr>
+            <w:r>
+              <w:rPr>
+                <w:lang w:val="en-US"/>
+              </w:rPr>
+              <w:t>C3C3</w:t>
+            </w:r>
           </w:p>
         </w:tc>
       </w:tr>
@@ -275,6 +458,12 @@
                 <w:lang w:val="en-US"/>
               </w:rPr>
             </w:pPr>
+            <w:r>
+              <w:rPr>
+                <w:lang w:val="en-US"/>
+              </w:rPr>
+              <w:t>C1R4</w:t>
+            </w:r>
           </w:p>
         </w:tc>
         <w:tc>
@@ -287,6 +476,12 @@
                 <w:lang w:val="en-US"/>
               </w:rPr>
             </w:pPr>
+            <w:r>
+              <w:rPr>
+                <w:lang w:val="en-US"/>
+              </w:rPr>
+              <w:t>C2R4</w:t>
+            </w:r>
           </w:p>
         </w:tc>
         <w:tc>
@@ -299,10 +494,539 @@
                 <w:lang w:val="en-US"/>
               </w:rPr>
             </w:pPr>
+            <w:r>
+              <w:rPr>
+                <w:lang w:val="en-US"/>
+              </w:rPr>
+              <w:t>C3R4</w:t>
+            </w:r>
           </w:p>
         </w:tc>
       </w:tr>
     </w:tbl>
+    <w:p>
+      <w:pPr>
+        <w:rPr>
+          <w:lang w:val="en-US"/>
+        </w:rPr>
+      </w:pPr>
+    </w:p>
+    <w:p>
+      <w:pPr>
+        <w:jc w:val="center"/>
+        <w:rPr>
+          <w:lang w:val="en-US"/>
+        </w:rPr>
+      </w:pPr>
+      <w:r>
+        <w:rPr>
+          <w:noProof/>
+        </w:rPr>
+        <w:drawing>
+          <wp:inline distT="0" distB="0" distL="0" distR="0" wp14:anchorId="14C1C07F" wp14:editId="1FFEECD6">
+            <wp:extent cx="2743200" cy="1805905"/>
+            <wp:effectExtent l="0" t="0" r="0" b="4445"/>
+            <wp:docPr id="139239463" name="Picture 1" descr="Free stock photo of architecture, building, church Stock Photo"/>
+            <wp:cNvGraphicFramePr>
+              <a:graphicFrameLocks xmlns:a="http://schemas.openxmlformats.org/drawingml/2006/main" noChangeAspect="1"/>
+            </wp:cNvGraphicFramePr>
+            <a:graphic xmlns:a="http://schemas.openxmlformats.org/drawingml/2006/main">
+              <a:graphicData uri="http://schemas.openxmlformats.org/drawingml/2006/picture">
+                <pic:pic xmlns:pic="http://schemas.openxmlformats.org/drawingml/2006/picture">
+                  <pic:nvPicPr>
+                    <pic:cNvPr id="0" name="Picture 1" descr="Free stock photo of architecture, building, church Stock Photo"/>
+                    <pic:cNvPicPr>
+                      <a:picLocks noChangeAspect="1" noChangeArrowheads="1"/>
+                    </pic:cNvPicPr>
+                  </pic:nvPicPr>
+                  <pic:blipFill>
+                    <a:blip r:embed="rId5" cstate="print">
+                      <a:extLst>
+                        <a:ext uri="{28A0092B-C50C-407E-A947-70E740481C1C}">
+                          <a14:useLocalDpi xmlns:a14="http://schemas.microsoft.com/office/drawing/2010/main" val="0"/>
+                        </a:ext>
+                      </a:extLst>
+                    </a:blip>
+                    <a:srcRect/>
+                    <a:stretch>
+                      <a:fillRect/>
+                    </a:stretch>
+                  </pic:blipFill>
+                  <pic:spPr bwMode="auto">
+                    <a:xfrm>
+                      <a:off x="0" y="0"/>
+                      <a:ext cx="2752743" cy="1812187"/>
+                    </a:xfrm>
+                    <a:prstGeom prst="rect">
+                      <a:avLst/>
+                    </a:prstGeom>
+                    <a:noFill/>
+                    <a:ln>
+                      <a:noFill/>
+                    </a:ln>
+                  </pic:spPr>
+                </pic:pic>
+              </a:graphicData>
+            </a:graphic>
+          </wp:inline>
+        </w:drawing>
+      </w:r>
+    </w:p>
+    <w:p>
+      <w:pPr>
+        <w:rPr>
+          <w:lang w:val="en-US"/>
+        </w:rPr>
+      </w:pPr>
+      <w:r>
+        <w:rPr>
+          <w:lang w:val="en-US"/>
+        </w:rPr>
+        <w:t xml:space="preserve">This is a paragraph that contains this link </w:t>
+      </w:r>
+      <w:hyperlink r:id="rId6" w:history="1">
+        <w:r>
+          <w:rPr>
+            <w:rStyle w:val="Hyperlink"/>
+            <w:lang w:val="en-US"/>
+          </w:rPr>
+          <w:t>https://www.paragraph.com</w:t>
+        </w:r>
+      </w:hyperlink>
+    </w:p>
+    <w:p>
+      <w:pPr>
+        <w:pStyle w:val="Heading2"/>
+        <w:rPr>
+          <w:lang w:val="en-US"/>
+        </w:rPr>
+      </w:pPr>
+      <w:r>
+        <w:rPr>
+          <w:lang w:val="en-US"/>
+        </w:rPr>
+        <w:t xml:space="preserve">This is a heading that contains the link </w:t>
+      </w:r>
+      <w:hyperlink r:id="rId7" w:history="1">
+        <w:r>
+          <w:rPr>
+            <w:rStyle w:val="Hyperlink"/>
+            <w:lang w:val="en-US"/>
+          </w:rPr>
+          <w:t>https://www.heading.com</w:t>
+        </w:r>
+      </w:hyperlink>
+    </w:p>
+    <w:tbl>
+      <w:tblPr>
+        <w:tblStyle w:val="TableGrid"/>
+        <w:tblW w:w="0" w:type="auto"/>
+        <w:tblLook w:val="04A0" w:firstRow="1" w:lastRow="0" w:firstColumn="1" w:lastColumn="0" w:noHBand="0" w:noVBand="1"/>
+      </w:tblPr>
+      <w:tblGrid>
+        <w:gridCol w:w="4508"/>
+        <w:gridCol w:w="4508"/>
+      </w:tblGrid>
+      <w:tr>
+        <w:tc>
+          <w:tcPr>
+            <w:tcW w:w="4508" w:type="dxa"/>
+          </w:tcPr>
+          <w:p>
+            <w:pPr>
+              <w:rPr>
+                <w:lang w:val="en-US"/>
+              </w:rPr>
+            </w:pPr>
+            <w:r>
+              <w:rPr>
+                <w:lang w:val="en-US"/>
+              </w:rPr>
+              <w:t xml:space="preserve">This is a table </w:t>
+            </w:r>
+            <w:proofErr w:type="gramStart"/>
+            <w:r>
+              <w:rPr>
+                <w:lang w:val="en-US"/>
+              </w:rPr>
+              <w:t>which !contain</w:t>
+            </w:r>
+            <w:proofErr w:type="gramEnd"/>
+            <w:r>
+              <w:rPr>
+                <w:lang w:val="en-US"/>
+              </w:rPr>
+              <w:t xml:space="preserve"> links. C1</w:t>
+            </w:r>
+          </w:p>
+        </w:tc>
+        <w:tc>
+          <w:tcPr>
+            <w:tcW w:w="4508" w:type="dxa"/>
+          </w:tcPr>
+          <w:p>
+            <w:pPr>
+              <w:rPr>
+                <w:lang w:val="en-US"/>
+              </w:rPr>
+            </w:pPr>
+            <w:r>
+              <w:rPr>
+                <w:lang w:val="en-US"/>
+              </w:rPr>
+              <w:t xml:space="preserve">This is a table which contains links. C2 </w:t>
+            </w:r>
+            <w:hyperlink r:id="rId8" w:history="1">
+              <w:r>
+                <w:rPr>
+                  <w:rStyle w:val="Hyperlink"/>
+                  <w:lang w:val="en-US"/>
+                </w:rPr>
+                <w:t>https://www.table-col.com</w:t>
+              </w:r>
+            </w:hyperlink>
+          </w:p>
+        </w:tc>
+      </w:tr>
+      <w:tr>
+        <w:tc>
+          <w:tcPr>
+            <w:tcW w:w="4508" w:type="dxa"/>
+          </w:tcPr>
+          <w:p>
+            <w:pPr>
+              <w:rPr>
+                <w:lang w:val="en-US"/>
+              </w:rPr>
+            </w:pPr>
+            <w:r>
+              <w:rPr>
+                <w:lang w:val="en-US"/>
+              </w:rPr>
+              <w:t xml:space="preserve">C1R1 </w:t>
+            </w:r>
+            <w:hyperlink r:id="rId9" w:history="1">
+              <w:r>
+                <w:rPr>
+                  <w:rStyle w:val="Hyperlink"/>
+                  <w:lang w:val="en-US"/>
+                </w:rPr>
+                <w:t>https://www.table-row.com</w:t>
+              </w:r>
+            </w:hyperlink>
+          </w:p>
+        </w:tc>
+        <w:tc>
+          <w:tcPr>
+            <w:tcW w:w="4508" w:type="dxa"/>
+          </w:tcPr>
+          <w:p>
+            <w:pPr>
+              <w:rPr>
+                <w:lang w:val="en-US"/>
+              </w:rPr>
+            </w:pPr>
+            <w:proofErr w:type="gramStart"/>
+            <w:r>
+              <w:rPr>
+                <w:lang w:val="en-US"/>
+              </w:rPr>
+              <w:t>!C</w:t>
+            </w:r>
+            <w:proofErr w:type="gramEnd"/>
+            <w:r>
+              <w:rPr>
+                <w:lang w:val="en-US"/>
+              </w:rPr>
+              <w:t xml:space="preserve">2R1 </w:t>
+            </w:r>
+          </w:p>
+        </w:tc>
+      </w:tr>
+    </w:tbl>
+    <w:p>
+      <w:pPr>
+        <w:rPr>
+          <w:lang w:val="en-US"/>
+        </w:rPr>
+      </w:pPr>
+    </w:p>
+    <w:p>
+      <w:pPr>
+        <w:rPr>
+          <w:lang w:val="en-US"/>
+        </w:rPr>
+      </w:pPr>
+      <w:r>
+        <w:rPr>
+          <w:lang w:val="en-US"/>
+        </w:rPr>
+        <w:t xml:space="preserve">This is an example of an emoji in paragraph. </w:t>
+      </w:r>
+      <w:r>
+        <w:rPr>
+          <mc:AlternateContent>
+            <mc:Choice Requires="w16se"/>
+            <mc:Fallback>
+              <w:rFonts w:ascii="Segoe UI Emoji" w:eastAsia="Segoe UI Emoji" w:hAnsi="Segoe UI Emoji" w:cs="Segoe UI Emoji"/>
+            </mc:Fallback>
+          </mc:AlternateContent>
+          <w:lang w:val="en-US"/>
+        </w:rPr>
+        <mc:AlternateContent>
+          <mc:Choice Requires="w16se">
+            <w16se:symEx w16se:font="Segoe UI Emoji" w16se:char="1F603"/>
+          </mc:Choice>
+          <mc:Fallback>
+            <w:t>😃</w:t>
+          </mc:Fallback>
+        </mc:AlternateContent>
+      </w:r>
+    </w:p>
+    <w:p>
+      <w:pPr>
+        <w:pStyle w:val="Heading2"/>
+        <w:rPr>
+          <w:lang w:val="en-US"/>
+        </w:rPr>
+      </w:pPr>
+      <w:r>
+        <w:rPr>
+          <w:lang w:val="en-US"/>
+        </w:rPr>
+        <w:t xml:space="preserve">This is an example of an emoji in Heading. </w:t>
+      </w:r>
+      <w:r>
+        <w:rPr>
+          <mc:AlternateContent>
+            <mc:Choice Requires="w16se"/>
+            <mc:Fallback>
+              <w:rFonts w:ascii="Segoe UI Emoji" w:eastAsia="Segoe UI Emoji" w:hAnsi="Segoe UI Emoji" w:cs="Segoe UI Emoji"/>
+            </mc:Fallback>
+          </mc:AlternateContent>
+          <w:lang w:val="en-US"/>
+        </w:rPr>
+        <mc:AlternateContent>
+          <mc:Choice Requires="w16se">
+            <w16se:symEx w16se:font="Segoe UI Emoji" w16se:char="1F680"/>
+          </mc:Choice>
+          <mc:Fallback>
+            <w:t>🚀</w:t>
+          </mc:Fallback>
+        </mc:AlternateContent>
+      </w:r>
+    </w:p>
+    <w:tbl>
+      <w:tblPr>
+        <w:tblStyle w:val="TableGrid"/>
+        <w:tblW w:w="0" w:type="auto"/>
+        <w:tblLook w:val="04A0" w:firstRow="1" w:lastRow="0" w:firstColumn="1" w:lastColumn="0" w:noHBand="0" w:noVBand="1"/>
+      </w:tblPr>
+      <w:tblGrid>
+        <w:gridCol w:w="4508"/>
+        <w:gridCol w:w="4508"/>
+      </w:tblGrid>
+      <w:tr>
+        <w:tc>
+          <w:tcPr>
+            <w:tcW w:w="4508" w:type="dxa"/>
+          </w:tcPr>
+          <w:p>
+            <w:pPr>
+              <w:rPr>
+                <w:lang w:val="en-US"/>
+              </w:rPr>
+            </w:pPr>
+            <w:r>
+              <w:rPr>
+                <w:lang w:val="en-US"/>
+              </w:rPr>
+              <w:t xml:space="preserve">This is a table </w:t>
+            </w:r>
+            <w:proofErr w:type="gramStart"/>
+            <w:r>
+              <w:rPr>
+                <w:lang w:val="en-US"/>
+              </w:rPr>
+              <w:t>which !contain</w:t>
+            </w:r>
+            <w:proofErr w:type="gramEnd"/>
+            <w:r>
+              <w:rPr>
+                <w:lang w:val="en-US"/>
+              </w:rPr>
+              <w:t xml:space="preserve"> </w:t>
+            </w:r>
+            <w:r>
+              <w:rPr>
+                <w:lang w:val="en-US"/>
+              </w:rPr>
+              <w:t>emoji</w:t>
+            </w:r>
+            <w:r>
+              <w:rPr>
+                <w:lang w:val="en-US"/>
+              </w:rPr>
+              <w:t>. C1</w:t>
+            </w:r>
+          </w:p>
+        </w:tc>
+        <w:tc>
+          <w:tcPr>
+            <w:tcW w:w="4508" w:type="dxa"/>
+          </w:tcPr>
+          <w:p>
+            <w:pPr>
+              <w:rPr>
+                <w:lang w:val="en-US"/>
+              </w:rPr>
+            </w:pPr>
+            <w:r>
+              <w:rPr>
+                <w:lang w:val="en-US"/>
+              </w:rPr>
+              <w:t xml:space="preserve">This is a table which contains </w:t>
+            </w:r>
+            <w:r>
+              <w:rPr>
+                <w:lang w:val="en-US"/>
+              </w:rPr>
+              <w:t>emoji</w:t>
+            </w:r>
+            <w:r>
+              <w:rPr>
+                <w:lang w:val="en-US"/>
+              </w:rPr>
+              <w:t xml:space="preserve">. C2 </w:t>
+            </w:r>
+            <w:r>
+              <w:rPr>
+                <mc:AlternateContent>
+                  <mc:Choice Requires="w16se"/>
+                  <mc:Fallback>
+                    <w:rFonts w:ascii="Segoe UI Emoji" w:eastAsia="Segoe UI Emoji" w:hAnsi="Segoe UI Emoji" w:cs="Segoe UI Emoji"/>
+                  </mc:Fallback>
+                </mc:AlternateContent>
+                <w:lang w:val="en-US"/>
+              </w:rPr>
+              <mc:AlternateContent>
+                <mc:Choice Requires="w16se">
+                  <w16se:symEx w16se:font="Segoe UI Emoji" w16se:char="1F4C4"/>
+                </mc:Choice>
+                <mc:Fallback>
+                  <w:t>📄</w:t>
+                </mc:Fallback>
+              </mc:AlternateContent>
+            </w:r>
+          </w:p>
+        </w:tc>
+      </w:tr>
+      <w:tr>
+        <w:tc>
+          <w:tcPr>
+            <w:tcW w:w="4508" w:type="dxa"/>
+          </w:tcPr>
+          <w:p>
+            <w:pPr>
+              <w:rPr>
+                <w:lang w:val="en-US"/>
+              </w:rPr>
+            </w:pPr>
+            <w:r>
+              <w:rPr>
+                <w:lang w:val="en-US"/>
+              </w:rPr>
+              <w:t xml:space="preserve">C1R1 </w:t>
+            </w:r>
+            <w:r>
+              <w:rPr>
+                <mc:AlternateContent>
+                  <mc:Choice Requires="w16se"/>
+                  <mc:Fallback>
+                    <w:rFonts w:ascii="Segoe UI Emoji" w:eastAsia="Segoe UI Emoji" w:hAnsi="Segoe UI Emoji" w:cs="Segoe UI Emoji"/>
+                  </mc:Fallback>
+                </mc:AlternateContent>
+                <w:lang w:val="en-US"/>
+              </w:rPr>
+              <mc:AlternateContent>
+                <mc:Choice Requires="w16se">
+                  <w16se:symEx w16se:font="Segoe UI Emoji" w16se:char="1F441"/>
+                </mc:Choice>
+                <mc:Fallback>
+                  <w:t>👁</w:t>
+                </mc:Fallback>
+              </mc:AlternateContent>
+            </w:r>
+            <w:r>
+              <w:rPr>
+                <w:lang w:val="en-US"/>
+              </w:rPr>
+              <w:t>️</w:t>
+            </w:r>
+          </w:p>
+        </w:tc>
+        <w:tc>
+          <w:tcPr>
+            <w:tcW w:w="4508" w:type="dxa"/>
+          </w:tcPr>
+          <w:p>
+            <w:pPr>
+              <w:rPr>
+                <w:lang w:val="en-US"/>
+              </w:rPr>
+            </w:pPr>
+            <w:proofErr w:type="gramStart"/>
+            <w:r>
+              <w:rPr>
+                <w:lang w:val="en-US"/>
+              </w:rPr>
+              <w:t>!C</w:t>
+            </w:r>
+            <w:proofErr w:type="gramEnd"/>
+            <w:r>
+              <w:rPr>
+                <w:lang w:val="en-US"/>
+              </w:rPr>
+              <w:t xml:space="preserve">2R1 </w:t>
+            </w:r>
+          </w:p>
+        </w:tc>
+      </w:tr>
+    </w:tbl>
+    <w:p>
+      <w:pPr>
+        <w:rPr>
+          <w:lang w:val="en-US"/>
+        </w:rPr>
+      </w:pPr>
+    </w:p>
+    <w:p>
+      <w:pPr>
+        <w:rPr>
+          <w:lang w:val="en-US"/>
+        </w:rPr>
+      </w:pPr>
+    </w:p>
+    <w:p>
+      <w:pPr>
+        <w:rPr>
+          <w:lang w:val="en-US"/>
+        </w:rPr>
+      </w:pPr>
+      <w:r>
+        <w:rPr>
+          <w:lang w:val="en-US"/>
+        </w:rPr>
+        <w:t>This is paragraph margin-top 2 enters, margin-bottom 2 enters.</w:t>
+      </w:r>
+    </w:p>
+    <w:p>
+      <w:pPr>
+        <w:rPr>
+          <w:lang w:val="en-US"/>
+        </w:rPr>
+      </w:pPr>
+    </w:p>
     <w:p>
       <w:pPr>
         <w:rPr>
@@ -1046,6 +1770,7 @@
   <w:style w:type="paragraph" w:default="1" w:styleId="Normal">
     <w:name w:val="Normal"/>
     <w:qFormat/>
+    <w:rsid w:val="007342B9"/>
   </w:style>
   <w:style w:type="paragraph" w:styleId="Heading1">
     <w:name w:val="heading 1"/>
@@ -1088,6 +1813,28 @@
       <w:color w:val="2F5496" w:themeColor="accent1" w:themeShade="BF"/>
       <w:sz w:val="26"/>
       <w:szCs w:val="26"/>
+    </w:rPr>
+  </w:style>
+  <w:style w:type="paragraph" w:styleId="Heading3">
+    <w:name w:val="heading 3"/>
+    <w:basedOn w:val="Normal"/>
+    <w:next w:val="Normal"/>
+    <w:link w:val="Heading3Char"/>
+    <w:uiPriority w:val="9"/>
+    <w:unhideWhenUsed/>
+    <w:qFormat/>
+    <w:rsid w:val="00A7205E"/>
+    <w:pPr>
+      <w:keepNext/>
+      <w:keepLines/>
+      <w:spacing w:before="40" w:after="0"/>
+      <w:outlineLvl w:val="2"/>
+    </w:pPr>
+    <w:rPr>
+      <w:rFonts w:asciiTheme="majorHAnsi" w:eastAsiaTheme="majorEastAsia" w:hAnsiTheme="majorHAnsi" w:cstheme="majorBidi"/>
+      <w:color w:val="1F3763" w:themeColor="accent1" w:themeShade="7F"/>
+      <w:sz w:val="24"/>
+      <w:szCs w:val="24"/>
     </w:rPr>
   </w:style>
   <w:style w:type="character" w:default="1" w:styleId="DefaultParagraphFont">
@@ -1172,6 +1919,76 @@
         <w:insideV w:val="single" w:sz="4" w:space="0" w:color="auto"/>
       </w:tblBorders>
     </w:tblPr>
+  </w:style>
+  <w:style w:type="character" w:customStyle="1" w:styleId="Heading3Char">
+    <w:name w:val="Heading 3 Char"/>
+    <w:basedOn w:val="DefaultParagraphFont"/>
+    <w:link w:val="Heading3"/>
+    <w:uiPriority w:val="9"/>
+    <w:rsid w:val="00A7205E"/>
+    <w:rPr>
+      <w:rFonts w:asciiTheme="majorHAnsi" w:eastAsiaTheme="majorEastAsia" w:hAnsiTheme="majorHAnsi" w:cstheme="majorBidi"/>
+      <w:color w:val="1F3763" w:themeColor="accent1" w:themeShade="7F"/>
+      <w:sz w:val="24"/>
+      <w:szCs w:val="24"/>
+    </w:rPr>
+  </w:style>
+  <w:style w:type="paragraph" w:styleId="Title">
+    <w:name w:val="Title"/>
+    <w:basedOn w:val="Normal"/>
+    <w:next w:val="Normal"/>
+    <w:link w:val="TitleChar"/>
+    <w:uiPriority w:val="10"/>
+    <w:qFormat/>
+    <w:rsid w:val="00A7205E"/>
+    <w:pPr>
+      <w:spacing w:after="0" w:line="240" w:lineRule="auto"/>
+      <w:contextualSpacing/>
+    </w:pPr>
+    <w:rPr>
+      <w:rFonts w:asciiTheme="majorHAnsi" w:eastAsiaTheme="majorEastAsia" w:hAnsiTheme="majorHAnsi" w:cstheme="majorBidi"/>
+      <w:spacing w:val="-10"/>
+      <w:kern w:val="28"/>
+      <w:sz w:val="56"/>
+      <w:szCs w:val="56"/>
+    </w:rPr>
+  </w:style>
+  <w:style w:type="character" w:customStyle="1" w:styleId="TitleChar">
+    <w:name w:val="Title Char"/>
+    <w:basedOn w:val="DefaultParagraphFont"/>
+    <w:link w:val="Title"/>
+    <w:uiPriority w:val="10"/>
+    <w:rsid w:val="00A7205E"/>
+    <w:rPr>
+      <w:rFonts w:asciiTheme="majorHAnsi" w:eastAsiaTheme="majorEastAsia" w:hAnsiTheme="majorHAnsi" w:cstheme="majorBidi"/>
+      <w:spacing w:val="-10"/>
+      <w:kern w:val="28"/>
+      <w:sz w:val="56"/>
+      <w:szCs w:val="56"/>
+    </w:rPr>
+  </w:style>
+  <w:style w:type="character" w:styleId="Hyperlink">
+    <w:name w:val="Hyperlink"/>
+    <w:basedOn w:val="DefaultParagraphFont"/>
+    <w:uiPriority w:val="99"/>
+    <w:unhideWhenUsed/>
+    <w:rsid w:val="00A7205E"/>
+    <w:rPr>
+      <w:color w:val="0563C1" w:themeColor="hyperlink"/>
+      <w:u w:val="single"/>
+    </w:rPr>
+  </w:style>
+  <w:style w:type="character" w:styleId="UnresolvedMention">
+    <w:name w:val="Unresolved Mention"/>
+    <w:basedOn w:val="DefaultParagraphFont"/>
+    <w:uiPriority w:val="99"/>
+    <w:semiHidden/>
+    <w:unhideWhenUsed/>
+    <w:rsid w:val="00A7205E"/>
+    <w:rPr>
+      <w:color w:val="605E5C"/>
+      <w:shd w:val="clear" w:color="auto" w:fill="E1DFDD"/>
+    </w:rPr>
   </w:style>
 </w:styles>
 </file>

</xml_diff>